<commit_message>
Made modifications to Chapter3
</commit_message>
<xml_diff>
--- a/Chapter3.docx
+++ b/Chapter3.docx
@@ -21,13 +21,13 @@
         <w:rPr>
           <w:lang w:val="en-US"/>
         </w:rPr>
-        <w:t xml:space="preserve"> Chapter</w:t>
+        <w:t xml:space="preserve"> Chapter 3 content</w:t>
       </w:r>
       <w:r>
         <w:rPr>
           <w:lang w:val="en-US"/>
         </w:rPr>
-        <w:t xml:space="preserve"> 3 content</w:t>
+        <w:t xml:space="preserve"> Added now to check what is output</w:t>
       </w:r>
       <w:bookmarkStart w:id="0" w:name="_GoBack"/>
       <w:bookmarkEnd w:id="0"/>

</xml_diff>